<commit_message>
June 2019 - More Parsing
More parsing 2019-06-13
</commit_message>
<xml_diff>
--- a/Instructions.docx
+++ b/Instructions.docx
@@ -19,7 +19,6 @@
           <w:szCs w:val="48"/>
         </w:rPr>
       </w:pPr>
-      <w:proofErr w:type="spellStart"/>
       <w:r>
         <w:rPr>
           <w:rFonts w:ascii="Segoe UI" w:eastAsia="Times New Roman" w:hAnsi="Segoe UI" w:cs="Segoe UI"/>
@@ -30,20 +29,7 @@
           <w:sz w:val="48"/>
           <w:szCs w:val="48"/>
         </w:rPr>
-        <w:t>BrowserBible</w:t>
-      </w:r>
-      <w:proofErr w:type="spellEnd"/>
-      <w:r>
-        <w:rPr>
-          <w:rFonts w:ascii="Segoe UI" w:eastAsia="Times New Roman" w:hAnsi="Segoe UI" w:cs="Segoe UI"/>
-          <w:b/>
-          <w:bCs/>
-          <w:color w:val="24292E"/>
-          <w:kern w:val="36"/>
-          <w:sz w:val="48"/>
-          <w:szCs w:val="48"/>
-        </w:rPr>
-        <w:t xml:space="preserve"> v3</w:t>
+        <w:t>BrowserBible v3</w:t>
       </w:r>
     </w:p>
     <w:p>
@@ -140,27 +126,7 @@
           <w:sz w:val="24"/>
           <w:szCs w:val="24"/>
         </w:rPr>
-        <w:t xml:space="preserve">Before </w:t>
-      </w:r>
-      <w:proofErr w:type="spellStart"/>
-      <w:r>
-        <w:rPr>
-          <w:rFonts w:ascii="Segoe UI" w:eastAsia="Times New Roman" w:hAnsi="Segoe UI" w:cs="Segoe UI"/>
-          <w:color w:val="24292E"/>
-          <w:sz w:val="24"/>
-          <w:szCs w:val="24"/>
-        </w:rPr>
-        <w:t>BrowserBible</w:t>
-      </w:r>
-      <w:proofErr w:type="spellEnd"/>
-      <w:r>
-        <w:rPr>
-          <w:rFonts w:ascii="Segoe UI" w:eastAsia="Times New Roman" w:hAnsi="Segoe UI" w:cs="Segoe UI"/>
-          <w:color w:val="24292E"/>
-          <w:sz w:val="24"/>
-          <w:szCs w:val="24"/>
-        </w:rPr>
-        <w:t xml:space="preserve"> is ready for deployment, the texts that will be deployed with it must be built. To build texts, first install the dependencies:</w:t>
+        <w:t>Before BrowserBible is ready for deployment, the texts that will be deployed with it must be built. To build texts, first install the dependencies:</w:t>
       </w:r>
     </w:p>
     <w:p>
@@ -193,7 +159,6 @@
           <w:bdr w:val="none" w:sz="0" w:space="0" w:color="auto" w:frame="1"/>
         </w:rPr>
       </w:pPr>
-      <w:proofErr w:type="spellStart"/>
       <w:proofErr w:type="gramStart"/>
       <w:r>
         <w:rPr>
@@ -205,7 +170,6 @@
         </w:rPr>
         <w:t>npm</w:t>
       </w:r>
-      <w:proofErr w:type="spellEnd"/>
       <w:proofErr w:type="gramEnd"/>
       <w:r>
         <w:rPr>
@@ -279,7 +243,6 @@
           <w:bdr w:val="none" w:sz="0" w:space="0" w:color="auto" w:frame="1"/>
         </w:rPr>
       </w:pPr>
-      <w:proofErr w:type="spellStart"/>
       <w:proofErr w:type="gramStart"/>
       <w:r>
         <w:rPr>
@@ -291,7 +254,6 @@
         </w:rPr>
         <w:t>npm</w:t>
       </w:r>
-      <w:proofErr w:type="spellEnd"/>
       <w:proofErr w:type="gramEnd"/>
       <w:r>
         <w:rPr>
@@ -301,88 +263,74 @@
           <w:szCs w:val="20"/>
           <w:bdr w:val="none" w:sz="0" w:space="0" w:color="auto" w:frame="1"/>
         </w:rPr>
-        <w:t xml:space="preserve"> run </w:t>
-      </w:r>
-      <w:proofErr w:type="spellStart"/>
+        <w:t xml:space="preserve"> run build:content</w:t>
+      </w:r>
+    </w:p>
+    <w:p>
+      <w:pPr>
+        <w:spacing w:after="240" w:line="240" w:lineRule="auto"/>
+        <w:rPr>
+          <w:rFonts w:ascii="Segoe UI" w:eastAsia="Times New Roman" w:hAnsi="Segoe UI" w:cs="Segoe UI"/>
+          <w:color w:val="24292E"/>
+          <w:sz w:val="24"/>
+          <w:szCs w:val="24"/>
+        </w:rPr>
+      </w:pPr>
+      <w:r>
+        <w:rPr>
+          <w:rFonts w:ascii="Segoe UI" w:eastAsia="Times New Roman" w:hAnsi="Segoe UI" w:cs="Segoe UI"/>
+          <w:color w:val="24292E"/>
+          <w:sz w:val="24"/>
+          <w:szCs w:val="24"/>
+        </w:rPr>
+        <w:t>(</w:t>
+      </w:r>
+      <w:proofErr w:type="gramStart"/>
+      <w:r>
+        <w:rPr>
+          <w:rFonts w:ascii="Segoe UI" w:eastAsia="Times New Roman" w:hAnsi="Segoe UI" w:cs="Segoe UI"/>
+          <w:color w:val="24292E"/>
+          <w:sz w:val="24"/>
+          <w:szCs w:val="24"/>
+        </w:rPr>
+        <w:t>nodejs</w:t>
+      </w:r>
+      <w:proofErr w:type="gramEnd"/>
+      <w:r>
+        <w:rPr>
+          <w:rFonts w:ascii="Segoe UI" w:eastAsia="Times New Roman" w:hAnsi="Segoe UI" w:cs="Segoe UI"/>
+          <w:color w:val="24292E"/>
+          <w:sz w:val="24"/>
+          <w:szCs w:val="24"/>
+        </w:rPr>
+        <w:t xml:space="preserve"> &gt;= 4 is required here.)</w:t>
+      </w:r>
+    </w:p>
+    <w:p>
+      <w:pPr>
+        <w:spacing w:after="0" w:line="240" w:lineRule="auto"/>
+        <w:rPr>
+          <w:rFonts w:ascii="Segoe UI" w:eastAsia="Times New Roman" w:hAnsi="Segoe UI" w:cs="Segoe UI"/>
+          <w:color w:val="24292E"/>
+          <w:sz w:val="24"/>
+          <w:szCs w:val="24"/>
+        </w:rPr>
+      </w:pPr>
+      <w:r>
+        <w:rPr>
+          <w:rFonts w:ascii="Segoe UI" w:eastAsia="Times New Roman" w:hAnsi="Segoe UI" w:cs="Segoe UI"/>
+          <w:color w:val="24292E"/>
+          <w:sz w:val="24"/>
+          <w:szCs w:val="24"/>
+        </w:rPr>
+        <w:t>This will read the texts data from </w:t>
+      </w:r>
       <w:r>
         <w:rPr>
           <w:rFonts w:ascii="Consolas" w:eastAsia="Times New Roman" w:hAnsi="Consolas" w:cs="Consolas"/>
           <w:color w:val="24292E"/>
           <w:sz w:val="20"/>
           <w:szCs w:val="20"/>
-          <w:bdr w:val="none" w:sz="0" w:space="0" w:color="auto" w:frame="1"/>
-        </w:rPr>
-        <w:t>build:content</w:t>
-      </w:r>
-      <w:proofErr w:type="spellEnd"/>
-    </w:p>
-    <w:p>
-      <w:pPr>
-        <w:spacing w:after="240" w:line="240" w:lineRule="auto"/>
-        <w:rPr>
-          <w:rFonts w:ascii="Segoe UI" w:eastAsia="Times New Roman" w:hAnsi="Segoe UI" w:cs="Segoe UI"/>
-          <w:color w:val="24292E"/>
-          <w:sz w:val="24"/>
-          <w:szCs w:val="24"/>
-        </w:rPr>
-      </w:pPr>
-      <w:r>
-        <w:rPr>
-          <w:rFonts w:ascii="Segoe UI" w:eastAsia="Times New Roman" w:hAnsi="Segoe UI" w:cs="Segoe UI"/>
-          <w:color w:val="24292E"/>
-          <w:sz w:val="24"/>
-          <w:szCs w:val="24"/>
-        </w:rPr>
-        <w:t>(</w:t>
-      </w:r>
-      <w:proofErr w:type="spellStart"/>
-      <w:proofErr w:type="gramStart"/>
-      <w:r>
-        <w:rPr>
-          <w:rFonts w:ascii="Segoe UI" w:eastAsia="Times New Roman" w:hAnsi="Segoe UI" w:cs="Segoe UI"/>
-          <w:color w:val="24292E"/>
-          <w:sz w:val="24"/>
-          <w:szCs w:val="24"/>
-        </w:rPr>
-        <w:t>nodejs</w:t>
-      </w:r>
-      <w:proofErr w:type="spellEnd"/>
-      <w:proofErr w:type="gramEnd"/>
-      <w:r>
-        <w:rPr>
-          <w:rFonts w:ascii="Segoe UI" w:eastAsia="Times New Roman" w:hAnsi="Segoe UI" w:cs="Segoe UI"/>
-          <w:color w:val="24292E"/>
-          <w:sz w:val="24"/>
-          <w:szCs w:val="24"/>
-        </w:rPr>
-        <w:t xml:space="preserve"> &gt;= 4 is required here.)</w:t>
-      </w:r>
-    </w:p>
-    <w:p>
-      <w:pPr>
-        <w:spacing w:after="0" w:line="240" w:lineRule="auto"/>
-        <w:rPr>
-          <w:rFonts w:ascii="Segoe UI" w:eastAsia="Times New Roman" w:hAnsi="Segoe UI" w:cs="Segoe UI"/>
-          <w:color w:val="24292E"/>
-          <w:sz w:val="24"/>
-          <w:szCs w:val="24"/>
-        </w:rPr>
-      </w:pPr>
-      <w:r>
-        <w:rPr>
-          <w:rFonts w:ascii="Segoe UI" w:eastAsia="Times New Roman" w:hAnsi="Segoe UI" w:cs="Segoe UI"/>
-          <w:color w:val="24292E"/>
-          <w:sz w:val="24"/>
-          <w:szCs w:val="24"/>
-        </w:rPr>
-        <w:t>This will read the texts data from </w:t>
-      </w:r>
-      <w:r>
-        <w:rPr>
-          <w:rFonts w:ascii="Consolas" w:eastAsia="Times New Roman" w:hAnsi="Consolas" w:cs="Consolas"/>
-          <w:color w:val="24292E"/>
-          <w:sz w:val="20"/>
-          <w:szCs w:val="20"/>
         </w:rPr>
         <w:t>input/</w:t>
       </w:r>
@@ -393,27 +341,7 @@
           <w:sz w:val="24"/>
           <w:szCs w:val="24"/>
         </w:rPr>
-        <w:t xml:space="preserve"> and build the files that </w:t>
-      </w:r>
-      <w:proofErr w:type="spellStart"/>
-      <w:r>
-        <w:rPr>
-          <w:rFonts w:ascii="Segoe UI" w:eastAsia="Times New Roman" w:hAnsi="Segoe UI" w:cs="Segoe UI"/>
-          <w:color w:val="24292E"/>
-          <w:sz w:val="24"/>
-          <w:szCs w:val="24"/>
-        </w:rPr>
-        <w:t>BrowserBible</w:t>
-      </w:r>
-      <w:proofErr w:type="spellEnd"/>
-      <w:r>
-        <w:rPr>
-          <w:rFonts w:ascii="Segoe UI" w:eastAsia="Times New Roman" w:hAnsi="Segoe UI" w:cs="Segoe UI"/>
-          <w:color w:val="24292E"/>
-          <w:sz w:val="24"/>
-          <w:szCs w:val="24"/>
-        </w:rPr>
-        <w:t xml:space="preserve"> will use to show and search texts and place them in </w:t>
+        <w:t> and build the files that BrowserBible will use to show and search texts and place them in </w:t>
       </w:r>
       <w:r>
         <w:rPr>
@@ -550,27 +478,7 @@
           <w:sz w:val="20"/>
           <w:szCs w:val="20"/>
         </w:rPr>
-        <w:t>input/</w:t>
-      </w:r>
-      <w:proofErr w:type="spellStart"/>
-      <w:r>
-        <w:rPr>
-          <w:rFonts w:ascii="Consolas" w:eastAsia="Times New Roman" w:hAnsi="Consolas" w:cs="Consolas"/>
-          <w:color w:val="24292E"/>
-          <w:sz w:val="20"/>
-          <w:szCs w:val="20"/>
-        </w:rPr>
-        <w:t>MyNewVersion</w:t>
-      </w:r>
-      <w:proofErr w:type="spellEnd"/>
-      <w:r>
-        <w:rPr>
-          <w:rFonts w:ascii="Consolas" w:eastAsia="Times New Roman" w:hAnsi="Consolas" w:cs="Consolas"/>
-          <w:color w:val="24292E"/>
-          <w:sz w:val="20"/>
-          <w:szCs w:val="20"/>
-        </w:rPr>
-        <w:t>/</w:t>
+        <w:t>input/MyNewVersion/</w:t>
       </w:r>
     </w:p>
     <w:p>
@@ -616,7 +524,6 @@
         </w:rPr>
         <w:t> </w:t>
       </w:r>
-      <w:proofErr w:type="spellStart"/>
       <w:r>
         <w:rPr>
           <w:rFonts w:ascii="Consolas" w:eastAsia="Times New Roman" w:hAnsi="Consolas" w:cs="Consolas"/>
@@ -626,7 +533,6 @@
         </w:rPr>
         <w:t>info.json</w:t>
       </w:r>
-      <w:proofErr w:type="spellEnd"/>
       <w:r>
         <w:rPr>
           <w:rFonts w:ascii="Segoe UI" w:eastAsia="Times New Roman" w:hAnsi="Segoe UI" w:cs="Segoe UI"/>
@@ -669,19 +575,7 @@
             <w:szCs w:val="24"/>
             <w:u w:val="single"/>
           </w:rPr>
-          <w:t>http://unbound.</w:t>
-        </w:r>
-        <w:bookmarkStart w:id="0" w:name="_GoBack"/>
-        <w:bookmarkEnd w:id="0"/>
-        <w:r>
-          <w:rPr>
-            <w:rFonts w:ascii="Segoe UI" w:eastAsia="Times New Roman" w:hAnsi="Segoe UI" w:cs="Segoe UI"/>
-            <w:color w:val="0366D6"/>
-            <w:sz w:val="24"/>
-            <w:szCs w:val="24"/>
-            <w:u w:val="single"/>
-          </w:rPr>
-          <w:t>biola.edu/</w:t>
+          <w:t>http://unbound.biola.edu/</w:t>
         </w:r>
       </w:hyperlink>
       <w:r>
@@ -717,7 +611,6 @@
         </w:rPr>
         <w:t>Run </w:t>
       </w:r>
-      <w:proofErr w:type="spellStart"/>
       <w:r>
         <w:rPr>
           <w:rFonts w:ascii="Consolas" w:eastAsia="Times New Roman" w:hAnsi="Consolas" w:cs="Consolas"/>
@@ -725,29 +618,8 @@
           <w:sz w:val="20"/>
           <w:szCs w:val="20"/>
         </w:rPr>
-        <w:t>npm</w:t>
-      </w:r>
-      <w:proofErr w:type="spellEnd"/>
-      <w:r>
-        <w:rPr>
-          <w:rFonts w:ascii="Consolas" w:eastAsia="Times New Roman" w:hAnsi="Consolas" w:cs="Consolas"/>
-          <w:color w:val="24292E"/>
-          <w:sz w:val="20"/>
-          <w:szCs w:val="20"/>
-        </w:rPr>
-        <w:t xml:space="preserve"> run </w:t>
-      </w:r>
-      <w:proofErr w:type="spellStart"/>
-      <w:r>
-        <w:rPr>
-          <w:rFonts w:ascii="Consolas" w:eastAsia="Times New Roman" w:hAnsi="Consolas" w:cs="Consolas"/>
-          <w:color w:val="24292E"/>
-          <w:sz w:val="20"/>
-          <w:szCs w:val="20"/>
-        </w:rPr>
-        <w:t>build:content</w:t>
-      </w:r>
-      <w:proofErr w:type="spellEnd"/>
+        <w:t>npm run build:content</w:t>
+      </w:r>
     </w:p>
     <w:p>
       <w:pPr>
@@ -791,19 +663,8 @@
           <w:sz w:val="24"/>
           <w:szCs w:val="24"/>
         </w:rPr>
-        <w:t xml:space="preserve">To create a "build" version, you'll need </w:t>
-      </w:r>
-      <w:proofErr w:type="spellStart"/>
-      <w:r>
-        <w:rPr>
-          <w:rFonts w:ascii="Segoe UI" w:eastAsia="Times New Roman" w:hAnsi="Segoe UI" w:cs="Segoe UI"/>
-          <w:color w:val="24292E"/>
-          <w:sz w:val="24"/>
-          <w:szCs w:val="24"/>
-        </w:rPr>
-        <w:t>uglify-js</w:t>
-      </w:r>
-      <w:proofErr w:type="spellEnd"/>
+        <w:t>To create a "build" version, you'll need uglify-js</w:t>
+      </w:r>
     </w:p>
     <w:p>
       <w:pPr>
@@ -828,7 +689,6 @@
         </w:rPr>
         <w:t>Install dependencies (if you haven't already): </w:t>
       </w:r>
-      <w:proofErr w:type="spellStart"/>
       <w:r>
         <w:rPr>
           <w:rFonts w:ascii="Consolas" w:eastAsia="Times New Roman" w:hAnsi="Consolas" w:cs="Consolas"/>
@@ -836,17 +696,7 @@
           <w:sz w:val="20"/>
           <w:szCs w:val="20"/>
         </w:rPr>
-        <w:t>npm</w:t>
-      </w:r>
-      <w:proofErr w:type="spellEnd"/>
-      <w:r>
-        <w:rPr>
-          <w:rFonts w:ascii="Consolas" w:eastAsia="Times New Roman" w:hAnsi="Consolas" w:cs="Consolas"/>
-          <w:color w:val="24292E"/>
-          <w:sz w:val="20"/>
-          <w:szCs w:val="20"/>
-        </w:rPr>
-        <w:t xml:space="preserve"> install</w:t>
+        <w:t>npm install</w:t>
       </w:r>
     </w:p>
     <w:p>
@@ -906,27 +756,7 @@
           <w:sz w:val="24"/>
           <w:szCs w:val="24"/>
         </w:rPr>
-        <w:t xml:space="preserve"> and update </w:t>
-      </w:r>
-      <w:proofErr w:type="spellStart"/>
-      <w:r>
-        <w:rPr>
-          <w:rFonts w:ascii="Segoe UI" w:eastAsia="Times New Roman" w:hAnsi="Segoe UI" w:cs="Segoe UI"/>
-          <w:color w:val="24292E"/>
-          <w:sz w:val="24"/>
-          <w:szCs w:val="24"/>
-        </w:rPr>
-        <w:t>configs</w:t>
-      </w:r>
-      <w:proofErr w:type="spellEnd"/>
-      <w:r>
-        <w:rPr>
-          <w:rFonts w:ascii="Segoe UI" w:eastAsia="Times New Roman" w:hAnsi="Segoe UI" w:cs="Segoe UI"/>
-          <w:color w:val="24292E"/>
-          <w:sz w:val="24"/>
-          <w:szCs w:val="24"/>
-        </w:rPr>
-        <w:t xml:space="preserve"> to your needs</w:t>
+        <w:t> and update configs to your needs</w:t>
       </w:r>
     </w:p>
     <w:p>
@@ -952,7 +782,6 @@
         </w:rPr>
         <w:t>Run </w:t>
       </w:r>
-      <w:proofErr w:type="spellStart"/>
       <w:r>
         <w:rPr>
           <w:rFonts w:ascii="Consolas" w:eastAsia="Times New Roman" w:hAnsi="Consolas" w:cs="Consolas"/>
@@ -960,27 +789,449 @@
           <w:sz w:val="20"/>
           <w:szCs w:val="20"/>
         </w:rPr>
-        <w:t>npm</w:t>
-      </w:r>
-      <w:proofErr w:type="spellEnd"/>
-      <w:r>
-        <w:rPr>
-          <w:rFonts w:ascii="Consolas" w:eastAsia="Times New Roman" w:hAnsi="Consolas" w:cs="Consolas"/>
-          <w:color w:val="24292E"/>
+        <w:t>npm run build</w:t>
+      </w:r>
+      <w:r>
+        <w:rPr>
+          <w:rFonts w:ascii="Segoe UI" w:eastAsia="Times New Roman" w:hAnsi="Segoe UI" w:cs="Segoe UI"/>
+          <w:color w:val="24292E"/>
+          <w:sz w:val="24"/>
+          <w:szCs w:val="24"/>
+        </w:rPr>
+        <w:t> (creates build files to use with index-build.html)</w:t>
+      </w:r>
+    </w:p>
+    <w:p>
+      <w:pPr>
+        <w:pStyle w:val="ListParagraph"/>
+        <w:numPr>
+          <w:ilvl w:val="0"/>
+          <w:numId w:val="2"/>
+        </w:numPr>
+        <w:spacing w:after="240"/>
+        <w:rPr>
+          <w:rFonts w:ascii="Verdana" w:hAnsi="Verdana" w:cs="Arial"/>
+          <w:sz w:val="15"/>
+          <w:szCs w:val="15"/>
+        </w:rPr>
+      </w:pPr>
+      <w:r>
+        <w:rPr>
+          <w:rFonts w:ascii="Arial" w:hAnsi="Arial" w:cs="Arial"/>
+          <w:b/>
+          <w:bCs/>
+          <w:color w:val="FF0000"/>
           <w:sz w:val="20"/>
-          <w:szCs w:val="20"/>
-        </w:rPr>
-        <w:t xml:space="preserve"> run build</w:t>
-      </w:r>
-      <w:r>
-        <w:rPr>
-          <w:rFonts w:ascii="Segoe UI" w:eastAsia="Times New Roman" w:hAnsi="Segoe UI" w:cs="Segoe UI"/>
-          <w:color w:val="24292E"/>
-          <w:sz w:val="24"/>
-          <w:szCs w:val="24"/>
-        </w:rPr>
-        <w:t> (creates build files to use with index-build.html)</w:t>
-      </w:r>
+        </w:rPr>
+        <w:t>New!</w:t>
+      </w:r>
+      <w:r>
+        <w:rPr>
+          <w:rFonts w:ascii="Arial" w:hAnsi="Arial" w:cs="Arial"/>
+          <w:b/>
+          <w:bCs/>
+          <w:sz w:val="20"/>
+        </w:rPr>
+        <w:t xml:space="preserve"> Key for abbreviated codes in our Lexicon </w:t>
+      </w:r>
+    </w:p>
+    <w:p>
+      <w:pPr>
+        <w:rPr>
+          <w:rFonts w:ascii="Verdana" w:hAnsi="Verdana" w:cs="Arial"/>
+          <w:sz w:val="15"/>
+          <w:szCs w:val="15"/>
+        </w:rPr>
+      </w:pPr>
+      <w:r>
+        <w:rPr>
+          <w:rFonts w:ascii="Verdana" w:hAnsi="Verdana" w:cs="Arial"/>
+          <w:sz w:val="15"/>
+          <w:szCs w:val="15"/>
+        </w:rPr>
+        <w:br w:type="page"/>
+      </w:r>
+    </w:p>
+    <w:p>
+      <w:pPr>
+        <w:spacing w:after="240"/>
+        <w:rPr>
+          <w:rFonts w:ascii="Verdana" w:hAnsi="Verdana" w:cs="Arial"/>
+          <w:sz w:val="24"/>
+          <w:szCs w:val="24"/>
+        </w:rPr>
+      </w:pPr>
+      <w:bookmarkStart w:id="0" w:name="_GoBack"/>
+      <w:r>
+        <w:rPr>
+          <w:rFonts w:ascii="Verdana" w:hAnsi="Verdana" w:cs="Arial"/>
+          <w:sz w:val="24"/>
+          <w:szCs w:val="24"/>
+        </w:rPr>
+        <w:lastRenderedPageBreak/>
+        <w:t>Legend</w:t>
+      </w:r>
+    </w:p>
+    <w:tbl>
+      <w:tblPr>
+        <w:tblW w:w="6750" w:type="dxa"/>
+        <w:tblCellSpacing w:w="15" w:type="dxa"/>
+        <w:tblBorders>
+          <w:top w:val="outset" w:sz="6" w:space="0" w:color="auto"/>
+          <w:left w:val="outset" w:sz="6" w:space="0" w:color="auto"/>
+          <w:bottom w:val="outset" w:sz="6" w:space="0" w:color="auto"/>
+          <w:right w:val="outset" w:sz="6" w:space="0" w:color="auto"/>
+        </w:tblBorders>
+        <w:tblCellMar>
+          <w:top w:w="75" w:type="dxa"/>
+          <w:left w:w="75" w:type="dxa"/>
+          <w:bottom w:w="75" w:type="dxa"/>
+          <w:right w:w="75" w:type="dxa"/>
+        </w:tblCellMar>
+        <w:tblLook w:val="04A0" w:firstRow="1" w:lastRow="0" w:firstColumn="1" w:lastColumn="0" w:noHBand="0" w:noVBand="1"/>
+      </w:tblPr>
+      <w:tblGrid>
+        <w:gridCol w:w="1682"/>
+        <w:gridCol w:w="1432"/>
+        <w:gridCol w:w="1824"/>
+        <w:gridCol w:w="1812"/>
+      </w:tblGrid>
+      <w:tr>
+        <w:trPr>
+          <w:tblCellSpacing w:w="15" w:type="dxa"/>
+        </w:trPr>
+        <w:tc>
+          <w:tcPr>
+            <w:tcW w:w="0" w:type="auto"/>
+            <w:tcBorders>
+              <w:top w:val="outset" w:sz="6" w:space="0" w:color="auto"/>
+              <w:left w:val="outset" w:sz="6" w:space="0" w:color="auto"/>
+              <w:bottom w:val="outset" w:sz="6" w:space="0" w:color="auto"/>
+              <w:right w:val="outset" w:sz="6" w:space="0" w:color="auto"/>
+            </w:tcBorders>
+            <w:hideMark/>
+          </w:tcPr>
+          <w:bookmarkEnd w:id="0"/>
+          <w:p>
+            <w:pPr>
+              <w:rPr>
+                <w:rFonts w:ascii="Times New Roman" w:hAnsi="Times New Roman"/>
+                <w:sz w:val="24"/>
+                <w:szCs w:val="24"/>
+              </w:rPr>
+            </w:pPr>
+            <w:r>
+              <w:rPr>
+                <w:rFonts w:ascii="Arial" w:hAnsi="Arial" w:cs="Arial"/>
+                <w:b/>
+                <w:bCs/>
+                <w:sz w:val="20"/>
+              </w:rPr>
+              <w:t>Tense</w:t>
+            </w:r>
+            <w:r>
+              <w:rPr>
+                <w:rFonts w:ascii="Arial" w:hAnsi="Arial" w:cs="Arial"/>
+                <w:b/>
+                <w:bCs/>
+                <w:sz w:val="20"/>
+                <w:szCs w:val="20"/>
+              </w:rPr>
+              <w:br/>
+            </w:r>
+            <w:r>
+              <w:rPr>
+                <w:rFonts w:ascii="Arial" w:hAnsi="Arial" w:cs="Arial"/>
+                <w:sz w:val="20"/>
+                <w:szCs w:val="20"/>
+              </w:rPr>
+              <w:t>A - Aorist</w:t>
+            </w:r>
+            <w:r>
+              <w:rPr>
+                <w:rFonts w:ascii="Arial" w:hAnsi="Arial" w:cs="Arial"/>
+                <w:sz w:val="20"/>
+                <w:szCs w:val="20"/>
+              </w:rPr>
+              <w:br/>
+              <w:t>F - Future</w:t>
+            </w:r>
+            <w:r>
+              <w:rPr>
+                <w:rFonts w:ascii="Arial" w:hAnsi="Arial" w:cs="Arial"/>
+                <w:sz w:val="20"/>
+                <w:szCs w:val="20"/>
+              </w:rPr>
+              <w:br/>
+              <w:t>I - Imperfect</w:t>
+            </w:r>
+            <w:r>
+              <w:rPr>
+                <w:rFonts w:ascii="Arial" w:hAnsi="Arial" w:cs="Arial"/>
+                <w:sz w:val="20"/>
+                <w:szCs w:val="20"/>
+              </w:rPr>
+              <w:br/>
+              <w:t>P - Present</w:t>
+            </w:r>
+            <w:r>
+              <w:rPr>
+                <w:rFonts w:ascii="Arial" w:hAnsi="Arial" w:cs="Arial"/>
+                <w:sz w:val="20"/>
+                <w:szCs w:val="20"/>
+              </w:rPr>
+              <w:br/>
+              <w:t>X - Perfect</w:t>
+            </w:r>
+            <w:r>
+              <w:rPr>
+                <w:rFonts w:ascii="Arial" w:hAnsi="Arial" w:cs="Arial"/>
+                <w:sz w:val="20"/>
+                <w:szCs w:val="20"/>
+              </w:rPr>
+              <w:br/>
+              <w:t xml:space="preserve">Y - Pluperfect </w:t>
+            </w:r>
+          </w:p>
+        </w:tc>
+        <w:tc>
+          <w:tcPr>
+            <w:tcW w:w="0" w:type="auto"/>
+            <w:tcBorders>
+              <w:top w:val="outset" w:sz="6" w:space="0" w:color="auto"/>
+              <w:left w:val="outset" w:sz="6" w:space="0" w:color="auto"/>
+              <w:bottom w:val="outset" w:sz="6" w:space="0" w:color="auto"/>
+              <w:right w:val="outset" w:sz="6" w:space="0" w:color="auto"/>
+            </w:tcBorders>
+            <w:hideMark/>
+          </w:tcPr>
+          <w:p>
+            <w:pPr>
+              <w:spacing w:before="100" w:beforeAutospacing="1" w:after="100" w:afterAutospacing="1"/>
+              <w:rPr>
+                <w:rFonts w:ascii="Arial" w:hAnsi="Arial" w:cs="Arial"/>
+                <w:sz w:val="20"/>
+                <w:szCs w:val="20"/>
+              </w:rPr>
+            </w:pPr>
+            <w:r>
+              <w:rPr>
+                <w:rFonts w:ascii="Arial" w:hAnsi="Arial" w:cs="Arial"/>
+                <w:b/>
+                <w:bCs/>
+                <w:sz w:val="20"/>
+              </w:rPr>
+              <w:t>Voice</w:t>
+            </w:r>
+            <w:r>
+              <w:rPr>
+                <w:rFonts w:ascii="Arial" w:hAnsi="Arial" w:cs="Arial"/>
+                <w:b/>
+                <w:bCs/>
+                <w:sz w:val="20"/>
+                <w:szCs w:val="20"/>
+              </w:rPr>
+              <w:br/>
+            </w:r>
+            <w:r>
+              <w:rPr>
+                <w:rFonts w:ascii="Arial" w:hAnsi="Arial" w:cs="Arial"/>
+                <w:sz w:val="20"/>
+                <w:szCs w:val="20"/>
+              </w:rPr>
+              <w:t>A - Active</w:t>
+            </w:r>
+            <w:r>
+              <w:rPr>
+                <w:rFonts w:ascii="Arial" w:hAnsi="Arial" w:cs="Arial"/>
+                <w:sz w:val="20"/>
+                <w:szCs w:val="20"/>
+              </w:rPr>
+              <w:br/>
+              <w:t>M - Middle</w:t>
+            </w:r>
+            <w:r>
+              <w:rPr>
+                <w:rFonts w:ascii="Arial" w:hAnsi="Arial" w:cs="Arial"/>
+                <w:sz w:val="20"/>
+                <w:szCs w:val="20"/>
+              </w:rPr>
+              <w:br/>
+              <w:t>P - Passive</w:t>
+            </w:r>
+          </w:p>
+        </w:tc>
+        <w:tc>
+          <w:tcPr>
+            <w:tcW w:w="0" w:type="auto"/>
+            <w:tcBorders>
+              <w:top w:val="outset" w:sz="6" w:space="0" w:color="auto"/>
+              <w:left w:val="outset" w:sz="6" w:space="0" w:color="auto"/>
+              <w:bottom w:val="outset" w:sz="6" w:space="0" w:color="auto"/>
+              <w:right w:val="outset" w:sz="6" w:space="0" w:color="auto"/>
+            </w:tcBorders>
+            <w:hideMark/>
+          </w:tcPr>
+          <w:p>
+            <w:pPr>
+              <w:rPr>
+                <w:rFonts w:ascii="Times New Roman" w:hAnsi="Times New Roman"/>
+                <w:sz w:val="24"/>
+                <w:szCs w:val="24"/>
+              </w:rPr>
+            </w:pPr>
+            <w:r>
+              <w:rPr>
+                <w:rFonts w:ascii="Arial" w:hAnsi="Arial" w:cs="Arial"/>
+                <w:b/>
+                <w:bCs/>
+                <w:sz w:val="20"/>
+              </w:rPr>
+              <w:t>Mood</w:t>
+            </w:r>
+            <w:r>
+              <w:rPr>
+                <w:rFonts w:ascii="Arial" w:hAnsi="Arial" w:cs="Arial"/>
+                <w:b/>
+                <w:bCs/>
+                <w:sz w:val="20"/>
+                <w:szCs w:val="20"/>
+              </w:rPr>
+              <w:br/>
+            </w:r>
+            <w:r>
+              <w:rPr>
+                <w:rFonts w:ascii="Arial" w:hAnsi="Arial" w:cs="Arial"/>
+                <w:sz w:val="20"/>
+                <w:szCs w:val="20"/>
+              </w:rPr>
+              <w:t>D - Imperative</w:t>
+            </w:r>
+            <w:r>
+              <w:rPr>
+                <w:rFonts w:ascii="Arial" w:hAnsi="Arial" w:cs="Arial"/>
+                <w:sz w:val="20"/>
+                <w:szCs w:val="20"/>
+              </w:rPr>
+              <w:br/>
+              <w:t>I - Indicative</w:t>
+            </w:r>
+            <w:r>
+              <w:rPr>
+                <w:rFonts w:ascii="Arial" w:hAnsi="Arial" w:cs="Arial"/>
+                <w:sz w:val="20"/>
+                <w:szCs w:val="20"/>
+              </w:rPr>
+              <w:br/>
+              <w:t>N - Infinitive</w:t>
+            </w:r>
+            <w:r>
+              <w:rPr>
+                <w:rFonts w:ascii="Arial" w:hAnsi="Arial" w:cs="Arial"/>
+                <w:sz w:val="20"/>
+                <w:szCs w:val="20"/>
+              </w:rPr>
+              <w:br/>
+              <w:t>P - Participle</w:t>
+            </w:r>
+            <w:r>
+              <w:rPr>
+                <w:rFonts w:ascii="Arial" w:hAnsi="Arial" w:cs="Arial"/>
+                <w:sz w:val="20"/>
+                <w:szCs w:val="20"/>
+              </w:rPr>
+              <w:br/>
+              <w:t>S - Subjunctive</w:t>
+            </w:r>
+          </w:p>
+        </w:tc>
+        <w:tc>
+          <w:tcPr>
+            <w:tcW w:w="0" w:type="auto"/>
+            <w:tcBorders>
+              <w:top w:val="outset" w:sz="6" w:space="0" w:color="auto"/>
+              <w:left w:val="outset" w:sz="6" w:space="0" w:color="auto"/>
+              <w:bottom w:val="outset" w:sz="6" w:space="0" w:color="auto"/>
+              <w:right w:val="outset" w:sz="6" w:space="0" w:color="auto"/>
+            </w:tcBorders>
+            <w:hideMark/>
+          </w:tcPr>
+          <w:p>
+            <w:pPr>
+              <w:rPr>
+                <w:rFonts w:ascii="Times New Roman" w:hAnsi="Times New Roman"/>
+                <w:sz w:val="24"/>
+                <w:szCs w:val="24"/>
+              </w:rPr>
+            </w:pPr>
+            <w:r>
+              <w:rPr>
+                <w:rFonts w:ascii="Arial" w:hAnsi="Arial" w:cs="Arial"/>
+                <w:b/>
+                <w:bCs/>
+                <w:sz w:val="20"/>
+              </w:rPr>
+              <w:t>Case</w:t>
+            </w:r>
+            <w:r>
+              <w:rPr>
+                <w:rFonts w:ascii="Arial" w:hAnsi="Arial" w:cs="Arial"/>
+                <w:b/>
+                <w:bCs/>
+                <w:sz w:val="20"/>
+                <w:szCs w:val="20"/>
+              </w:rPr>
+              <w:br/>
+            </w:r>
+            <w:r>
+              <w:rPr>
+                <w:rFonts w:ascii="Arial" w:hAnsi="Arial" w:cs="Arial"/>
+                <w:sz w:val="20"/>
+                <w:szCs w:val="20"/>
+              </w:rPr>
+              <w:t>A - Accusative</w:t>
+            </w:r>
+            <w:r>
+              <w:rPr>
+                <w:rFonts w:ascii="Arial" w:hAnsi="Arial" w:cs="Arial"/>
+                <w:sz w:val="20"/>
+                <w:szCs w:val="20"/>
+              </w:rPr>
+              <w:br/>
+              <w:t>D - Dative</w:t>
+            </w:r>
+            <w:r>
+              <w:rPr>
+                <w:rFonts w:ascii="Arial" w:hAnsi="Arial" w:cs="Arial"/>
+                <w:sz w:val="20"/>
+                <w:szCs w:val="20"/>
+              </w:rPr>
+              <w:br/>
+              <w:t>G - Genitive</w:t>
+            </w:r>
+            <w:r>
+              <w:rPr>
+                <w:rFonts w:ascii="Arial" w:hAnsi="Arial" w:cs="Arial"/>
+                <w:sz w:val="20"/>
+                <w:szCs w:val="20"/>
+              </w:rPr>
+              <w:br/>
+              <w:t>N - Nominative</w:t>
+            </w:r>
+          </w:p>
+        </w:tc>
+      </w:tr>
+    </w:tbl>
+    <w:p>
+      <w:pPr>
+        <w:spacing w:after="0" w:afterAutospacing="1" w:line="240" w:lineRule="auto"/>
+        <w:rPr>
+          <w:rFonts w:ascii="Segoe UI" w:eastAsia="Times New Roman" w:hAnsi="Segoe UI" w:cs="Segoe UI"/>
+          <w:color w:val="24292E"/>
+          <w:sz w:val="24"/>
+          <w:szCs w:val="24"/>
+        </w:rPr>
+      </w:pPr>
     </w:p>
     <w:p/>
     <w:sectPr>
@@ -1607,6 +1858,17 @@
       <w:szCs w:val="20"/>
     </w:rPr>
   </w:style>
+  <w:style w:type="paragraph" w:styleId="ListParagraph">
+    <w:name w:val="List Paragraph"/>
+    <w:basedOn w:val="Normal"/>
+    <w:uiPriority w:val="34"/>
+    <w:qFormat/>
+    <w:rsid w:val="00982A41"/>
+    <w:pPr>
+      <w:ind w:left="720"/>
+      <w:contextualSpacing/>
+    </w:pPr>
+  </w:style>
 </w:styles>
 </file>
 
@@ -1986,6 +2248,17 @@
       <w:sz w:val="20"/>
       <w:szCs w:val="20"/>
     </w:rPr>
+  </w:style>
+  <w:style w:type="paragraph" w:styleId="ListParagraph">
+    <w:name w:val="List Paragraph"/>
+    <w:basedOn w:val="Normal"/>
+    <w:uiPriority w:val="34"/>
+    <w:qFormat/>
+    <w:rsid w:val="00982A41"/>
+    <w:pPr>
+      <w:ind w:left="720"/>
+      <w:contextualSpacing/>
+    </w:pPr>
   </w:style>
 </w:styles>
 </file>

</xml_diff>